<commit_message>
add acklostCount for data packet
</commit_message>
<xml_diff>
--- a/Git_program/Documents/PackageFormat.docx
+++ b/Git_program/Documents/PackageFormat.docx
@@ -232,11 +232,6 @@
             <w:tcW w:w="929" w:type="dxa"/>
           </w:tcPr>
           <w:p>
-            <w:pPr>
-              <w:rPr>
-                <w:rFonts w:hint="eastAsia"/>
-              </w:rPr>
-            </w:pPr>
             <w:r>
               <w:rPr>
                 <w:rFonts w:hint="eastAsia"/>
@@ -369,11 +364,6 @@
             <w:tcW w:w="929" w:type="dxa"/>
           </w:tcPr>
           <w:p>
-            <w:pPr>
-              <w:rPr>
-                <w:rFonts w:hint="eastAsia"/>
-              </w:rPr>
-            </w:pPr>
             <w:r>
               <w:rPr>
                 <w:rFonts w:hint="eastAsia"/>
@@ -1098,11 +1088,6 @@
             <w:tcW w:w="1194" w:type="dxa"/>
           </w:tcPr>
           <w:p>
-            <w:pPr>
-              <w:rPr>
-                <w:rFonts w:hint="eastAsia"/>
-              </w:rPr>
-            </w:pPr>
             <w:r>
               <w:rPr>
                 <w:rFonts w:hint="eastAsia"/>
@@ -1367,9 +1352,6 @@
     <w:p>
       <w:pPr>
         <w:ind w:firstLine="420"/>
-        <w:rPr>
-          <w:rFonts w:hint="eastAsia"/>
-        </w:rPr>
       </w:pPr>
       <w:r>
         <w:t>uint8 check;</w:t>
@@ -1391,10 +1373,7 @@
       </w:r>
       <w:r>
         <w:tab/>
-        <w:t xml:space="preserve">  </w:t>
-      </w:r>
-      <w:r>
-        <w:t>//</w:t>
+        <w:t xml:space="preserve">  //</w:t>
       </w:r>
       <w:r>
         <w:rPr>
@@ -1627,11 +1606,6 @@
             <w:tcW w:w="1002" w:type="dxa"/>
           </w:tcPr>
           <w:p>
-            <w:pPr>
-              <w:rPr>
-                <w:rFonts w:hint="eastAsia"/>
-              </w:rPr>
-            </w:pPr>
             <w:r>
               <w:rPr>
                 <w:rFonts w:hint="eastAsia"/>
@@ -1975,14 +1949,9 @@
     <w:p>
       <w:pPr>
         <w:ind w:firstLine="420"/>
-        <w:rPr>
-          <w:rFonts w:hint="eastAsia"/>
-        </w:rPr>
       </w:pPr>
       <w:r>
         <w:tab/>
-      </w:r>
-      <w:r>
         <w:t>uint8 check;</w:t>
       </w:r>
       <w:r>
@@ -2011,13 +1980,7 @@
         <w:t>校验</w:t>
       </w:r>
     </w:p>
-    <w:p>
-      <w:pPr>
-        <w:rPr>
-          <w:rFonts w:hint="eastAsia"/>
-        </w:rPr>
-      </w:pPr>
-    </w:p>
+    <w:p/>
     <w:p>
       <w:r>
         <w:t>}JoinRequestACKPacketStruct</w:t>
@@ -3147,7 +3110,7 @@
         <w:t>Data</w:t>
       </w:r>
       <w:r>
-        <w:t xml:space="preserve"> 10</w:t>
+        <w:t xml:space="preserve"> 12</w:t>
       </w:r>
       <w:r>
         <w:t>bytes</w:t>
@@ -3156,24 +3119,25 @@
     <w:tbl>
       <w:tblPr>
         <w:tblStyle w:val="a5"/>
-        <w:tblW w:w="8296" w:type="dxa"/>
+        <w:tblW w:w="9067" w:type="dxa"/>
         <w:tblLook w:val="04A0" w:firstRow="1" w:lastRow="0" w:firstColumn="1" w:lastColumn="0" w:noHBand="0" w:noVBand="1"/>
       </w:tblPr>
       <w:tblGrid>
-        <w:gridCol w:w="946"/>
-        <w:gridCol w:w="923"/>
-        <w:gridCol w:w="923"/>
-        <w:gridCol w:w="923"/>
-        <w:gridCol w:w="923"/>
-        <w:gridCol w:w="923"/>
-        <w:gridCol w:w="923"/>
-        <w:gridCol w:w="924"/>
-        <w:gridCol w:w="888"/>
+        <w:gridCol w:w="875"/>
+        <w:gridCol w:w="835"/>
+        <w:gridCol w:w="835"/>
+        <w:gridCol w:w="835"/>
+        <w:gridCol w:w="835"/>
+        <w:gridCol w:w="835"/>
+        <w:gridCol w:w="835"/>
+        <w:gridCol w:w="835"/>
+        <w:gridCol w:w="806"/>
+        <w:gridCol w:w="1541"/>
       </w:tblGrid>
       <w:tr>
         <w:tc>
           <w:tcPr>
-            <w:tcW w:w="946" w:type="dxa"/>
+            <w:tcW w:w="875" w:type="dxa"/>
           </w:tcPr>
           <w:p>
             <w:r>
@@ -3183,7 +3147,7 @@
         </w:tc>
         <w:tc>
           <w:tcPr>
-            <w:tcW w:w="923" w:type="dxa"/>
+            <w:tcW w:w="835" w:type="dxa"/>
           </w:tcPr>
           <w:p>
             <w:r>
@@ -3193,7 +3157,7 @@
         </w:tc>
         <w:tc>
           <w:tcPr>
-            <w:tcW w:w="923" w:type="dxa"/>
+            <w:tcW w:w="835" w:type="dxa"/>
           </w:tcPr>
           <w:p>
             <w:r>
@@ -3203,7 +3167,7 @@
         </w:tc>
         <w:tc>
           <w:tcPr>
-            <w:tcW w:w="923" w:type="dxa"/>
+            <w:tcW w:w="835" w:type="dxa"/>
           </w:tcPr>
           <w:p>
             <w:r>
@@ -3216,7 +3180,7 @@
         </w:tc>
         <w:tc>
           <w:tcPr>
-            <w:tcW w:w="923" w:type="dxa"/>
+            <w:tcW w:w="835" w:type="dxa"/>
           </w:tcPr>
           <w:p>
             <w:r>
@@ -3229,7 +3193,7 @@
         </w:tc>
         <w:tc>
           <w:tcPr>
-            <w:tcW w:w="923" w:type="dxa"/>
+            <w:tcW w:w="835" w:type="dxa"/>
           </w:tcPr>
           <w:p>
             <w:r>
@@ -3242,7 +3206,7 @@
         </w:tc>
         <w:tc>
           <w:tcPr>
-            <w:tcW w:w="923" w:type="dxa"/>
+            <w:tcW w:w="835" w:type="dxa"/>
           </w:tcPr>
           <w:p>
             <w:r>
@@ -3255,7 +3219,7 @@
         </w:tc>
         <w:tc>
           <w:tcPr>
-            <w:tcW w:w="924" w:type="dxa"/>
+            <w:tcW w:w="835" w:type="dxa"/>
           </w:tcPr>
           <w:p>
             <w:r>
@@ -3268,7 +3232,20 @@
         </w:tc>
         <w:tc>
           <w:tcPr>
-            <w:tcW w:w="888" w:type="dxa"/>
+            <w:tcW w:w="806" w:type="dxa"/>
+          </w:tcPr>
+          <w:p>
+            <w:r>
+              <w:rPr>
+                <w:rFonts w:hint="eastAsia"/>
+              </w:rPr>
+              <w:t>校验</w:t>
+            </w:r>
+          </w:p>
+        </w:tc>
+        <w:tc>
+          <w:tcPr>
+            <w:tcW w:w="1541" w:type="dxa"/>
           </w:tcPr>
           <w:p>
             <w:pPr>
@@ -3280,7 +3257,28 @@
               <w:rPr>
                 <w:rFonts w:hint="eastAsia"/>
               </w:rPr>
-              <w:t>校验</w:t>
+              <w:t>ACK</w:t>
+            </w:r>
+            <w:r>
+              <w:rPr>
+                <w:rFonts w:hint="eastAsia"/>
+              </w:rPr>
+              <w:t>丢失数量</w:t>
+            </w:r>
+            <w:r>
+              <w:rPr>
+                <w:rFonts w:hint="eastAsia"/>
+              </w:rPr>
+              <w:t>(</w:t>
+            </w:r>
+            <w:r>
+              <w:t>QOS Test</w:t>
+            </w:r>
+            <w:r>
+              <w:rPr>
+                <w:rFonts w:hint="eastAsia"/>
+              </w:rPr>
+              <w:t>)</w:t>
             </w:r>
           </w:p>
         </w:tc>
@@ -3288,7 +3286,7 @@
       <w:tr>
         <w:tc>
           <w:tcPr>
-            <w:tcW w:w="946" w:type="dxa"/>
+            <w:tcW w:w="875" w:type="dxa"/>
           </w:tcPr>
           <w:p>
             <w:r>
@@ -3301,7 +3299,7 @@
         </w:tc>
         <w:tc>
           <w:tcPr>
-            <w:tcW w:w="923" w:type="dxa"/>
+            <w:tcW w:w="835" w:type="dxa"/>
           </w:tcPr>
           <w:p>
             <w:r>
@@ -3314,7 +3312,7 @@
         </w:tc>
         <w:tc>
           <w:tcPr>
-            <w:tcW w:w="923" w:type="dxa"/>
+            <w:tcW w:w="835" w:type="dxa"/>
           </w:tcPr>
           <w:p>
             <w:r>
@@ -3327,7 +3325,7 @@
         </w:tc>
         <w:tc>
           <w:tcPr>
-            <w:tcW w:w="923" w:type="dxa"/>
+            <w:tcW w:w="835" w:type="dxa"/>
           </w:tcPr>
           <w:p>
             <w:r>
@@ -3340,7 +3338,7 @@
         </w:tc>
         <w:tc>
           <w:tcPr>
-            <w:tcW w:w="923" w:type="dxa"/>
+            <w:tcW w:w="835" w:type="dxa"/>
           </w:tcPr>
           <w:p>
             <w:r>
@@ -3353,7 +3351,7 @@
         </w:tc>
         <w:tc>
           <w:tcPr>
-            <w:tcW w:w="923" w:type="dxa"/>
+            <w:tcW w:w="835" w:type="dxa"/>
           </w:tcPr>
           <w:p>
             <w:r>
@@ -3366,7 +3364,7 @@
         </w:tc>
         <w:tc>
           <w:tcPr>
-            <w:tcW w:w="923" w:type="dxa"/>
+            <w:tcW w:w="835" w:type="dxa"/>
           </w:tcPr>
           <w:p>
             <w:r>
@@ -3379,7 +3377,7 @@
         </w:tc>
         <w:tc>
           <w:tcPr>
-            <w:tcW w:w="924" w:type="dxa"/>
+            <w:tcW w:w="835" w:type="dxa"/>
           </w:tcPr>
           <w:p>
             <w:r>
@@ -3392,7 +3390,20 @@
         </w:tc>
         <w:tc>
           <w:tcPr>
-            <w:tcW w:w="888" w:type="dxa"/>
+            <w:tcW w:w="806" w:type="dxa"/>
+          </w:tcPr>
+          <w:p>
+            <w:r>
+              <w:rPr>
+                <w:rFonts w:hint="eastAsia"/>
+              </w:rPr>
+              <w:t>8</w:t>
+            </w:r>
+          </w:p>
+        </w:tc>
+        <w:tc>
+          <w:tcPr>
+            <w:tcW w:w="1541" w:type="dxa"/>
           </w:tcPr>
           <w:p>
             <w:pPr>
@@ -3404,7 +3415,7 @@
               <w:rPr>
                 <w:rFonts w:hint="eastAsia"/>
               </w:rPr>
-              <w:t>8</w:t>
+              <w:t>16</w:t>
             </w:r>
           </w:p>
         </w:tc>
@@ -3557,6 +3568,7 @@
         <w:rPr>
           <w:rFonts w:hint="eastAsia"/>
         </w:rPr>
+        <w:lastRenderedPageBreak/>
         <w:t xml:space="preserve">    uint8  src_cluster_innernum;       </w:t>
       </w:r>
       <w:r>
@@ -3580,7 +3592,6 @@
         <w:rPr>
           <w:rFonts w:hint="eastAsia"/>
         </w:rPr>
-        <w:lastRenderedPageBreak/>
         <w:t xml:space="preserve">    uint16 ab_slot_num;                 //</w:t>
       </w:r>
       <w:r>
@@ -3610,9 +3621,6 @@
     <w:p>
       <w:pPr>
         <w:ind w:firstLine="420"/>
-        <w:rPr>
-          <w:rFonts w:hint="eastAsia"/>
-        </w:rPr>
       </w:pPr>
       <w:r>
         <w:t>uint8 check;</w:t>
@@ -3644,17 +3652,52 @@
       </w:r>
     </w:p>
     <w:p>
+      <w:pPr>
+        <w:ind w:firstLine="420"/>
+        <w:rPr>
+          <w:rFonts w:hint="eastAsia"/>
+        </w:rPr>
+      </w:pPr>
+      <w:r>
+        <w:rPr>
+          <w:rFonts w:hint="eastAsia"/>
+        </w:rPr>
+        <w:t>uint16 acklost_count</w:t>
+      </w:r>
+      <w:r>
+        <w:rPr>
+          <w:rFonts w:hint="eastAsia"/>
+        </w:rPr>
+        <w:tab/>
+      </w:r>
+      <w:r>
+        <w:rPr>
+          <w:rFonts w:hint="eastAsia"/>
+        </w:rPr>
+        <w:tab/>
+      </w:r>
+      <w:r>
+        <w:rPr>
+          <w:rFonts w:hint="eastAsia"/>
+        </w:rPr>
+        <w:tab/>
+        <w:t xml:space="preserve">      //ACK </w:t>
+      </w:r>
+      <w:r>
+        <w:rPr>
+          <w:rFonts w:hint="eastAsia"/>
+        </w:rPr>
+        <w:t>丢失数量</w:t>
+      </w:r>
+      <w:bookmarkStart w:id="2" w:name="_GoBack"/>
+      <w:bookmarkEnd w:id="2"/>
+    </w:p>
+    <w:p>
       <w:r>
         <w:t>}DataPacketStruct;</w:t>
       </w:r>
     </w:p>
-    <w:p>
-      <w:pPr>
-        <w:rPr>
-          <w:rFonts w:hint="eastAsia"/>
-        </w:rPr>
-      </w:pPr>
-    </w:p>
+    <w:p/>
     <w:p/>
     <w:p>
       <w:r>
@@ -3898,11 +3941,6 @@
             <w:tcW w:w="1045" w:type="dxa"/>
           </w:tcPr>
           <w:p>
-            <w:pPr>
-              <w:rPr>
-                <w:rFonts w:hint="eastAsia"/>
-              </w:rPr>
-            </w:pPr>
             <w:r>
               <w:rPr>
                 <w:rFonts w:hint="eastAsia"/>
@@ -4170,9 +4208,6 @@
     <w:p>
       <w:pPr>
         <w:ind w:firstLine="420"/>
-        <w:rPr>
-          <w:rFonts w:hint="eastAsia"/>
-        </w:rPr>
       </w:pPr>
       <w:r>
         <w:t>uint8 check;</w:t>
@@ -4320,11 +4355,6 @@
             <w:tcW w:w="1195" w:type="dxa"/>
           </w:tcPr>
           <w:p>
-            <w:pPr>
-              <w:rPr>
-                <w:rFonts w:hint="eastAsia"/>
-              </w:rPr>
-            </w:pPr>
             <w:r>
               <w:rPr>
                 <w:rFonts w:hint="eastAsia"/>
@@ -4431,11 +4461,6 @@
             <w:tcW w:w="1195" w:type="dxa"/>
           </w:tcPr>
           <w:p>
-            <w:pPr>
-              <w:rPr>
-                <w:rFonts w:hint="eastAsia"/>
-              </w:rPr>
-            </w:pPr>
             <w:r>
               <w:rPr>
                 <w:rFonts w:hint="eastAsia"/>
@@ -4735,14 +4760,9 @@
     <w:p>
       <w:pPr>
         <w:ind w:firstLine="420"/>
-        <w:rPr>
-          <w:rFonts w:hint="eastAsia"/>
-        </w:rPr>
       </w:pPr>
       <w:r>
         <w:tab/>
-      </w:r>
-      <w:r>
         <w:t>uint8 check;</w:t>
       </w:r>
       <w:r>
@@ -4770,8 +4790,6 @@
         </w:rPr>
         <w:t>校验</w:t>
       </w:r>
-      <w:bookmarkStart w:id="2" w:name="_GoBack"/>
-      <w:bookmarkEnd w:id="2"/>
     </w:p>
     <w:p>
       <w:r>
@@ -4791,6 +4809,7 @@
     </w:p>
     <w:p>
       <w:r>
+        <w:lastRenderedPageBreak/>
         <w:t>#define    JOINREQUEST_TYPE         2</w:t>
       </w:r>
     </w:p>
@@ -4801,7 +4820,6 @@
     </w:p>
     <w:p>
       <w:r>
-        <w:lastRenderedPageBreak/>
         <w:t>#define    JOINREQUESTACKOK_TYPE    4</w:t>
       </w:r>
     </w:p>

</xml_diff>